<commit_message>
Added file with tests to task01. Tests to task02 supplemented with description
</commit_message>
<xml_diff>
--- a/task02сonsole/Tests.docx
+++ b/task02сonsole/Tests.docx
@@ -14,6 +14,7 @@
           <w:lang w:val="en-US"/>
         </w:rPr>
       </w:pPr>
+      <w:bookmarkStart w:id="0" w:name="_Hlk52033085"/>
       <w:r>
         <w:rPr>
           <w:rFonts w:ascii="Times New Roman" w:hAnsi="Times New Roman" w:cs="Times New Roman"/>
@@ -30,19 +31,137 @@
       <w:pPr>
         <w:rPr>
           <w:rFonts w:ascii="Times New Roman" w:hAnsi="Times New Roman" w:cs="Times New Roman"/>
-          <w:sz w:val="28"/>
+          <w:b/>
+          <w:bCs/>
+          <w:sz w:val="36"/>
+          <w:szCs w:val="36"/>
+          <w:lang w:val="en-US"/>
+        </w:rPr>
+      </w:pPr>
+    </w:p>
+    <w:p>
+      <w:pPr>
+        <w:rPr>
+          <w:rFonts w:ascii="Times New Roman" w:hAnsi="Times New Roman" w:cs="Times New Roman"/>
+          <w:b/>
+          <w:bCs/>
+          <w:sz w:val="26"/>
+          <w:szCs w:val="26"/>
           <w:lang w:val="en-US"/>
         </w:rPr>
       </w:pPr>
       <w:r>
         <w:rPr>
           <w:rFonts w:ascii="Times New Roman" w:hAnsi="Times New Roman" w:cs="Times New Roman"/>
-          <w:sz w:val="28"/>
+          <w:b/>
+          <w:bCs/>
+          <w:sz w:val="26"/>
+          <w:szCs w:val="26"/>
           <w:lang w:val="en-US"/>
         </w:rPr>
         <w:t>Task02.</w:t>
       </w:r>
     </w:p>
+    <w:p>
+      <w:pPr>
+        <w:rPr>
+          <w:rFonts w:ascii="Times New Roman" w:hAnsi="Times New Roman" w:cs="Times New Roman"/>
+          <w:sz w:val="26"/>
+          <w:szCs w:val="26"/>
+          <w:lang w:val="en-US"/>
+        </w:rPr>
+      </w:pPr>
+      <w:r>
+        <w:rPr>
+          <w:rFonts w:ascii="Times New Roman" w:hAnsi="Times New Roman" w:cs="Times New Roman"/>
+          <w:b/>
+          <w:bCs/>
+          <w:sz w:val="26"/>
+          <w:szCs w:val="26"/>
+          <w:lang w:val="en-US"/>
+        </w:rPr>
+        <w:t>Needed information</w:t>
+      </w:r>
+      <w:r>
+        <w:rPr>
+          <w:rFonts w:ascii="Times New Roman" w:hAnsi="Times New Roman" w:cs="Times New Roman"/>
+          <w:sz w:val="26"/>
+          <w:szCs w:val="26"/>
+          <w:lang w:val="en-US"/>
+        </w:rPr>
+        <w:t xml:space="preserve">: </w:t>
+      </w:r>
+      <w:r>
+        <w:rPr>
+          <w:rFonts w:ascii="Times New Roman" w:hAnsi="Times New Roman" w:cs="Times New Roman"/>
+          <w:i/>
+          <w:iCs/>
+          <w:sz w:val="26"/>
+          <w:szCs w:val="26"/>
+          <w:lang w:val="en-US"/>
+        </w:rPr>
+        <w:t>italic</w:t>
+      </w:r>
+      <w:r>
+        <w:rPr>
+          <w:rFonts w:ascii="Times New Roman" w:hAnsi="Times New Roman" w:cs="Times New Roman"/>
+          <w:i/>
+          <w:iCs/>
+          <w:sz w:val="26"/>
+          <w:szCs w:val="26"/>
+          <w:lang w:val="en-US"/>
+        </w:rPr>
+        <w:t xml:space="preserve"> </w:t>
+      </w:r>
+      <w:r>
+        <w:rPr>
+          <w:rFonts w:ascii="Times New Roman" w:hAnsi="Times New Roman" w:cs="Times New Roman"/>
+          <w:i/>
+          <w:iCs/>
+          <w:sz w:val="26"/>
+          <w:szCs w:val="26"/>
+          <w:lang w:val="en-US"/>
+        </w:rPr>
+        <w:t xml:space="preserve">font </w:t>
+      </w:r>
+      <w:r>
+        <w:rPr>
+          <w:rFonts w:ascii="Times New Roman" w:hAnsi="Times New Roman" w:cs="Times New Roman"/>
+          <w:sz w:val="26"/>
+          <w:szCs w:val="26"/>
+          <w:lang w:val="en-US"/>
+        </w:rPr>
+        <w:t xml:space="preserve">is to </w:t>
+      </w:r>
+      <w:r>
+        <w:rPr>
+          <w:rFonts w:ascii="Times New Roman" w:hAnsi="Times New Roman" w:cs="Times New Roman"/>
+          <w:sz w:val="26"/>
+          <w:szCs w:val="26"/>
+          <w:lang w:val="en-US"/>
+        </w:rPr>
+        <w:t>designate</w:t>
+      </w:r>
+      <w:r>
+        <w:rPr>
+          <w:rFonts w:ascii="Times New Roman" w:hAnsi="Times New Roman" w:cs="Times New Roman"/>
+          <w:sz w:val="26"/>
+          <w:szCs w:val="26"/>
+          <w:lang w:val="en-US"/>
+        </w:rPr>
+        <w:t xml:space="preserve"> </w:t>
+      </w:r>
+      <w:r>
+        <w:rPr>
+          <w:rFonts w:ascii="Times New Roman" w:hAnsi="Times New Roman" w:cs="Times New Roman"/>
+          <w:sz w:val="26"/>
+          <w:szCs w:val="26"/>
+          <w:lang w:val="en-US"/>
+        </w:rPr>
+        <w:t>that certain data depends on date or to show empty line.</w:t>
+      </w:r>
+    </w:p>
+    <w:bookmarkEnd w:id="0"/>
     <w:p>
       <w:pPr>
         <w:pStyle w:val="a4"/>
@@ -54,7 +173,7 @@
           <w:rFonts w:ascii="Times New Roman" w:hAnsi="Times New Roman" w:cs="Times New Roman"/>
           <w:sz w:val="24"/>
           <w:szCs w:val="24"/>
-          <w:lang w:val="ru-RU"/>
+          <w:lang w:val="en-US"/>
         </w:rPr>
       </w:pPr>
       <w:r>
@@ -62,9 +181,27 @@
           <w:rFonts w:ascii="Times New Roman" w:hAnsi="Times New Roman" w:cs="Times New Roman"/>
           <w:sz w:val="24"/>
           <w:szCs w:val="24"/>
-          <w:lang w:val="ru-RU"/>
-        </w:rPr>
-        <w:t>Создать класс Hello, который будет приветствовать любого пользователя при вводе его имени через командную строку</w:t>
+          <w:lang w:val="en-US"/>
+        </w:rPr>
+        <w:t>Create Hello class, that will greet any user after entering his</w:t>
+      </w:r>
+      <w:r>
+        <w:rPr>
+          <w:rFonts w:ascii="Times New Roman" w:hAnsi="Times New Roman" w:cs="Times New Roman"/>
+          <w:sz w:val="24"/>
+          <w:szCs w:val="24"/>
+          <w:lang w:val="en-US"/>
+        </w:rPr>
+        <w:t xml:space="preserve"> </w:t>
+      </w:r>
+      <w:r>
+        <w:rPr>
+          <w:rFonts w:ascii="Times New Roman" w:hAnsi="Times New Roman" w:cs="Times New Roman"/>
+          <w:sz w:val="24"/>
+          <w:szCs w:val="24"/>
+          <w:lang w:val="en-US"/>
+        </w:rPr>
+        <w:t xml:space="preserve">surname </w:t>
       </w:r>
     </w:p>
     <w:tbl>
@@ -345,7 +482,7 @@
           <w:sz w:val="24"/>
           <w:szCs w:val="24"/>
           <w:shd w:val="clear" w:color="auto" w:fill="FFFFFF"/>
-          <w:lang w:val="ru-RU"/>
+          <w:lang w:val="en-US"/>
         </w:rPr>
       </w:pPr>
       <w:r>
@@ -353,23 +490,28 @@
           <w:rFonts w:ascii="Times New Roman" w:hAnsi="Times New Roman"/>
           <w:sz w:val="24"/>
           <w:szCs w:val="24"/>
-          <w:lang w:val="ru-RU"/>
-        </w:rPr>
-        <w:t>Создать приложение, которое отображает в окне консоли аргументы командной строки метода main() в обратном порядке.</w:t>
+          <w:lang w:val="en-US"/>
+        </w:rPr>
+        <w:t xml:space="preserve">Create an application, that displays arguments </w:t>
       </w:r>
-    </w:p>
-    <w:p>
-      <w:pPr>
-        <w:pStyle w:val="a4"/>
-        <w:rPr>
-          <w:rFonts w:ascii="Consolas" w:hAnsi="Consolas"/>
-          <w:color w:val="222222"/>
+      <w:r>
+        <w:rPr>
+          <w:rFonts w:ascii="Times New Roman" w:hAnsi="Times New Roman"/>
           <w:sz w:val="24"/>
           <w:szCs w:val="24"/>
-          <w:shd w:val="clear" w:color="auto" w:fill="FFFFFF"/>
-          <w:lang w:val="ru-RU"/>
-        </w:rPr>
-      </w:pPr>
+          <w:lang w:val="en-US"/>
+        </w:rPr>
+        <w:t>of the main () method</w:t>
+      </w:r>
+      <w:r>
+        <w:rPr>
+          <w:rFonts w:ascii="Times New Roman" w:hAnsi="Times New Roman"/>
+          <w:sz w:val="24"/>
+          <w:szCs w:val="24"/>
+          <w:lang w:val="en-US"/>
+        </w:rPr>
+        <w:t xml:space="preserve"> from command line in reverse order in the console window.</w:t>
+      </w:r>
     </w:p>
     <w:tbl>
       <w:tblPr>
@@ -702,16 +844,32 @@
         <w:rPr>
           <w:sz w:val="24"/>
           <w:szCs w:val="24"/>
-          <w:lang w:val="ru-RU"/>
+          <w:lang w:val="en-US"/>
         </w:rPr>
       </w:pPr>
       <w:r>
         <w:rPr>
           <w:sz w:val="24"/>
           <w:szCs w:val="24"/>
-          <w:lang w:val="ru-RU"/>
-        </w:rPr>
-        <w:t>Создать приложение, выводящее заданное количество случайных чисел с переходом и без перехода на новую строку</w:t>
+          <w:lang w:val="en-US"/>
+        </w:rPr>
+        <w:t xml:space="preserve">Create an application, that displays </w:t>
+      </w:r>
+      <w:r>
+        <w:rPr>
+          <w:sz w:val="24"/>
+          <w:szCs w:val="24"/>
+          <w:lang w:val="en-US"/>
+        </w:rPr>
+        <w:t>a specified number of random numbers with and without transition to a new line</w:t>
+      </w:r>
+      <w:r>
+        <w:rPr>
+          <w:sz w:val="24"/>
+          <w:szCs w:val="24"/>
+          <w:lang w:val="en-US"/>
+        </w:rPr>
+        <w:t>.</w:t>
       </w:r>
     </w:p>
     <w:p>
@@ -719,7 +877,7 @@
         <w:rPr>
           <w:sz w:val="24"/>
           <w:szCs w:val="24"/>
-          <w:lang w:val="ru-RU"/>
+          <w:lang w:val="en-US"/>
         </w:rPr>
       </w:pPr>
     </w:p>
@@ -1029,6 +1187,176 @@
           <w:p>
             <w:pPr>
               <w:rPr>
+                <w:sz w:val="24"/>
+                <w:szCs w:val="24"/>
+                <w:lang w:val="en-US"/>
+              </w:rPr>
+            </w:pPr>
+            <w:r>
+              <w:rPr>
+                <w:sz w:val="24"/>
+                <w:szCs w:val="24"/>
+                <w:lang w:val="en-US"/>
+              </w:rPr>
+              <w:t>Process finished with exit code 0</w:t>
+            </w:r>
+          </w:p>
+        </w:tc>
+      </w:tr>
+      <w:tr>
+        <w:tc>
+          <w:tcPr>
+            <w:tcW w:w="3115" w:type="dxa"/>
+          </w:tcPr>
+          <w:p>
+            <w:pPr>
+              <w:rPr>
+                <w:sz w:val="24"/>
+                <w:szCs w:val="24"/>
+                <w:lang w:val="en-US"/>
+              </w:rPr>
+            </w:pPr>
+            <w:r>
+              <w:rPr>
+                <w:sz w:val="24"/>
+                <w:szCs w:val="24"/>
+                <w:lang w:val="en-US"/>
+              </w:rPr>
+              <w:t>4</w:t>
+            </w:r>
+          </w:p>
+        </w:tc>
+        <w:tc>
+          <w:tcPr>
+            <w:tcW w:w="3115" w:type="dxa"/>
+          </w:tcPr>
+          <w:p>
+            <w:pPr>
+              <w:rPr>
+                <w:sz w:val="24"/>
+                <w:szCs w:val="24"/>
+                <w:lang w:val="en-US"/>
+              </w:rPr>
+            </w:pPr>
+            <w:r>
+              <w:rPr>
+                <w:sz w:val="24"/>
+                <w:szCs w:val="24"/>
+                <w:lang w:val="en-US"/>
+              </w:rPr>
+              <w:t>32768</w:t>
+            </w:r>
+          </w:p>
+          <w:p>
+            <w:pPr>
+              <w:rPr>
+                <w:sz w:val="24"/>
+                <w:szCs w:val="24"/>
+                <w:lang w:val="en-US"/>
+              </w:rPr>
+            </w:pPr>
+            <w:r>
+              <w:rPr>
+                <w:sz w:val="24"/>
+                <w:szCs w:val="24"/>
+                <w:lang w:val="en-US"/>
+              </w:rPr>
+              <w:t>1</w:t>
+            </w:r>
+          </w:p>
+        </w:tc>
+        <w:tc>
+          <w:tcPr>
+            <w:tcW w:w="3115" w:type="dxa"/>
+          </w:tcPr>
+          <w:p>
+            <w:pPr>
+              <w:rPr>
+                <w:sz w:val="24"/>
+                <w:szCs w:val="24"/>
+                <w:lang w:val="en-US"/>
+              </w:rPr>
+            </w:pPr>
+            <w:r>
+              <w:rPr>
+                <w:sz w:val="24"/>
+                <w:szCs w:val="24"/>
+                <w:lang w:val="en-US"/>
+              </w:rPr>
+              <w:t>Exception: Value out of range</w:t>
+            </w:r>
+          </w:p>
+        </w:tc>
+      </w:tr>
+      <w:tr>
+        <w:tc>
+          <w:tcPr>
+            <w:tcW w:w="3115" w:type="dxa"/>
+          </w:tcPr>
+          <w:p>
+            <w:pPr>
+              <w:rPr>
+                <w:sz w:val="24"/>
+                <w:szCs w:val="24"/>
+                <w:lang w:val="en-US"/>
+              </w:rPr>
+            </w:pPr>
+            <w:r>
+              <w:rPr>
+                <w:sz w:val="24"/>
+                <w:szCs w:val="24"/>
+                <w:lang w:val="en-US"/>
+              </w:rPr>
+              <w:t>5</w:t>
+            </w:r>
+          </w:p>
+        </w:tc>
+        <w:tc>
+          <w:tcPr>
+            <w:tcW w:w="3115" w:type="dxa"/>
+          </w:tcPr>
+          <w:p>
+            <w:pPr>
+              <w:rPr>
+                <w:sz w:val="24"/>
+                <w:szCs w:val="24"/>
+                <w:lang w:val="en-US"/>
+              </w:rPr>
+            </w:pPr>
+            <w:r>
+              <w:rPr>
+                <w:sz w:val="24"/>
+                <w:szCs w:val="24"/>
+                <w:lang w:val="en-US"/>
+              </w:rPr>
+              <w:t>0</w:t>
+            </w:r>
+          </w:p>
+          <w:p>
+            <w:pPr>
+              <w:rPr>
+                <w:sz w:val="24"/>
+                <w:szCs w:val="24"/>
+                <w:lang w:val="en-US"/>
+              </w:rPr>
+            </w:pPr>
+            <w:r>
+              <w:rPr>
+                <w:sz w:val="24"/>
+                <w:szCs w:val="24"/>
+                <w:lang w:val="en-US"/>
+              </w:rPr>
+              <w:t>2</w:t>
+            </w:r>
+          </w:p>
+        </w:tc>
+        <w:tc>
+          <w:tcPr>
+            <w:tcW w:w="3115" w:type="dxa"/>
+          </w:tcPr>
+          <w:p>
+            <w:pPr>
+              <w:rPr>
                 <w:i/>
                 <w:iCs/>
                 <w:sz w:val="24"/>
@@ -1044,6 +1372,23 @@
                 <w:szCs w:val="24"/>
                 <w:lang w:val="en-US"/>
               </w:rPr>
+              <w:t>Empty line</w:t>
+            </w:r>
+          </w:p>
+          <w:p>
+            <w:pPr>
+              <w:rPr>
+                <w:sz w:val="24"/>
+                <w:szCs w:val="24"/>
+                <w:lang w:val="en-US"/>
+              </w:rPr>
+            </w:pPr>
+            <w:r>
+              <w:rPr>
+                <w:sz w:val="24"/>
+                <w:szCs w:val="24"/>
+                <w:lang w:val="en-US"/>
+              </w:rPr>
               <w:t>Process finished with exit code 0</w:t>
             </w:r>
           </w:p>
@@ -1068,29 +1413,29 @@
                 <w:szCs w:val="24"/>
                 <w:lang w:val="en-US"/>
               </w:rPr>
-              <w:t>4</w:t>
-            </w:r>
-          </w:p>
-        </w:tc>
-        <w:tc>
-          <w:tcPr>
-            <w:tcW w:w="3115" w:type="dxa"/>
-          </w:tcPr>
-          <w:p>
-            <w:pPr>
-              <w:rPr>
-                <w:sz w:val="24"/>
-                <w:szCs w:val="24"/>
-                <w:lang w:val="en-US"/>
-              </w:rPr>
-            </w:pPr>
-            <w:r>
-              <w:rPr>
-                <w:sz w:val="24"/>
-                <w:szCs w:val="24"/>
-                <w:lang w:val="en-US"/>
-              </w:rPr>
-              <w:t>32768</w:t>
+              <w:t>6</w:t>
+            </w:r>
+          </w:p>
+        </w:tc>
+        <w:tc>
+          <w:tcPr>
+            <w:tcW w:w="3115" w:type="dxa"/>
+          </w:tcPr>
+          <w:p>
+            <w:pPr>
+              <w:rPr>
+                <w:sz w:val="24"/>
+                <w:szCs w:val="24"/>
+                <w:lang w:val="en-US"/>
+              </w:rPr>
+            </w:pPr>
+            <w:r>
+              <w:rPr>
+                <w:sz w:val="24"/>
+                <w:szCs w:val="24"/>
+                <w:lang w:val="en-US"/>
+              </w:rPr>
+              <w:t>-32768</w:t>
             </w:r>
           </w:p>
           <w:p>
@@ -1133,27 +1478,24 @@
                 <w:szCs w:val="24"/>
                 <w:lang w:val="en-US"/>
               </w:rPr>
-              <w:t>Exception</w:t>
-            </w:r>
-            <w:r>
-              <w:rPr>
-                <w:i/>
-                <w:iCs/>
-                <w:sz w:val="24"/>
-                <w:szCs w:val="24"/>
-                <w:lang w:val="en-US"/>
-              </w:rPr>
-              <w:t xml:space="preserve">: </w:t>
-            </w:r>
-            <w:r>
-              <w:rPr>
-                <w:i/>
-                <w:iCs/>
-                <w:sz w:val="24"/>
-                <w:szCs w:val="24"/>
-                <w:lang w:val="en-US"/>
-              </w:rPr>
-              <w:t>Value out of range</w:t>
+              <w:t>Empty line</w:t>
+            </w:r>
+          </w:p>
+          <w:p>
+            <w:pPr>
+              <w:rPr>
+                <w:sz w:val="24"/>
+                <w:szCs w:val="24"/>
+                <w:lang w:val="en-US"/>
+              </w:rPr>
+            </w:pPr>
+            <w:r>
+              <w:rPr>
+                <w:sz w:val="24"/>
+                <w:szCs w:val="24"/>
+                <w:lang w:val="en-US"/>
+              </w:rPr>
+              <w:t>Process finished with exit code 0</w:t>
             </w:r>
           </w:p>
         </w:tc>
@@ -1177,29 +1519,37 @@
                 <w:szCs w:val="24"/>
                 <w:lang w:val="en-US"/>
               </w:rPr>
-              <w:t>5</w:t>
-            </w:r>
-          </w:p>
-        </w:tc>
-        <w:tc>
-          <w:tcPr>
-            <w:tcW w:w="3115" w:type="dxa"/>
-          </w:tcPr>
-          <w:p>
-            <w:pPr>
-              <w:rPr>
-                <w:sz w:val="24"/>
-                <w:szCs w:val="24"/>
-                <w:lang w:val="en-US"/>
-              </w:rPr>
-            </w:pPr>
-            <w:r>
-              <w:rPr>
-                <w:sz w:val="24"/>
-                <w:szCs w:val="24"/>
-                <w:lang w:val="en-US"/>
-              </w:rPr>
-              <w:t>0</w:t>
+              <w:t>7</w:t>
+            </w:r>
+          </w:p>
+        </w:tc>
+        <w:tc>
+          <w:tcPr>
+            <w:tcW w:w="3115" w:type="dxa"/>
+          </w:tcPr>
+          <w:p>
+            <w:pPr>
+              <w:rPr>
+                <w:sz w:val="24"/>
+                <w:szCs w:val="24"/>
+                <w:lang w:val="en-US"/>
+              </w:rPr>
+            </w:pPr>
+            <w:r>
+              <w:rPr>
+                <w:sz w:val="24"/>
+                <w:szCs w:val="24"/>
+                <w:lang w:val="en-US"/>
+              </w:rPr>
+              <w:t>-3276</w:t>
+            </w:r>
+            <w:r>
+              <w:rPr>
+                <w:sz w:val="24"/>
+                <w:szCs w:val="24"/>
+                <w:lang w:val="en-US"/>
+              </w:rPr>
+              <w:t>9</w:t>
             </w:r>
           </w:p>
           <w:p>
@@ -1227,266 +1577,18 @@
           <w:p>
             <w:pPr>
               <w:rPr>
-                <w:i/>
-                <w:iCs/>
-                <w:sz w:val="24"/>
-                <w:szCs w:val="24"/>
-                <w:lang w:val="en-US"/>
-              </w:rPr>
-            </w:pPr>
-            <w:r>
-              <w:rPr>
-                <w:i/>
-                <w:iCs/>
-                <w:sz w:val="24"/>
-                <w:szCs w:val="24"/>
-                <w:lang w:val="en-US"/>
-              </w:rPr>
-              <w:t>Empty line</w:t>
-            </w:r>
-          </w:p>
-          <w:p>
-            <w:pPr>
-              <w:rPr>
-                <w:i/>
-                <w:iCs/>
-                <w:sz w:val="24"/>
-                <w:szCs w:val="24"/>
-                <w:lang w:val="en-US"/>
-              </w:rPr>
-            </w:pPr>
-            <w:r>
-              <w:rPr>
-                <w:i/>
-                <w:iCs/>
-                <w:sz w:val="24"/>
-                <w:szCs w:val="24"/>
-                <w:lang w:val="en-US"/>
-              </w:rPr>
-              <w:t>Process finished with exit code 0</w:t>
-            </w:r>
-          </w:p>
-        </w:tc>
-      </w:tr>
-      <w:tr>
-        <w:tc>
-          <w:tcPr>
-            <w:tcW w:w="3115" w:type="dxa"/>
-          </w:tcPr>
-          <w:p>
-            <w:pPr>
-              <w:rPr>
-                <w:sz w:val="24"/>
-                <w:szCs w:val="24"/>
-                <w:lang w:val="en-US"/>
-              </w:rPr>
-            </w:pPr>
-            <w:r>
-              <w:rPr>
-                <w:sz w:val="24"/>
-                <w:szCs w:val="24"/>
-                <w:lang w:val="en-US"/>
-              </w:rPr>
-              <w:t>6</w:t>
-            </w:r>
-          </w:p>
-        </w:tc>
-        <w:tc>
-          <w:tcPr>
-            <w:tcW w:w="3115" w:type="dxa"/>
-          </w:tcPr>
-          <w:p>
-            <w:pPr>
-              <w:rPr>
-                <w:sz w:val="24"/>
-                <w:szCs w:val="24"/>
-                <w:lang w:val="en-US"/>
-              </w:rPr>
-            </w:pPr>
-            <w:r>
-              <w:rPr>
-                <w:sz w:val="24"/>
-                <w:szCs w:val="24"/>
-                <w:lang w:val="en-US"/>
-              </w:rPr>
-              <w:t>-32768</w:t>
-            </w:r>
-          </w:p>
-          <w:p>
-            <w:pPr>
-              <w:rPr>
-                <w:sz w:val="24"/>
-                <w:szCs w:val="24"/>
-                <w:lang w:val="en-US"/>
-              </w:rPr>
-            </w:pPr>
-            <w:r>
-              <w:rPr>
-                <w:sz w:val="24"/>
-                <w:szCs w:val="24"/>
-                <w:lang w:val="en-US"/>
-              </w:rPr>
-              <w:t>1</w:t>
-            </w:r>
-          </w:p>
-        </w:tc>
-        <w:tc>
-          <w:tcPr>
-            <w:tcW w:w="3115" w:type="dxa"/>
-          </w:tcPr>
-          <w:p>
-            <w:pPr>
-              <w:rPr>
-                <w:i/>
-                <w:iCs/>
-                <w:sz w:val="24"/>
-                <w:szCs w:val="24"/>
-                <w:lang w:val="en-US"/>
-              </w:rPr>
-            </w:pPr>
-            <w:r>
-              <w:rPr>
-                <w:i/>
-                <w:iCs/>
-                <w:sz w:val="24"/>
-                <w:szCs w:val="24"/>
-                <w:lang w:val="en-US"/>
-              </w:rPr>
-              <w:t>Empty line</w:t>
-            </w:r>
-          </w:p>
-          <w:p>
-            <w:pPr>
-              <w:rPr>
-                <w:sz w:val="24"/>
-                <w:szCs w:val="24"/>
-                <w:lang w:val="en-US"/>
-              </w:rPr>
-            </w:pPr>
-            <w:r>
-              <w:rPr>
-                <w:i/>
-                <w:iCs/>
-                <w:sz w:val="24"/>
-                <w:szCs w:val="24"/>
-                <w:lang w:val="en-US"/>
-              </w:rPr>
-              <w:t>Process finished with exit code 0</w:t>
-            </w:r>
-          </w:p>
-        </w:tc>
-      </w:tr>
-      <w:tr>
-        <w:tc>
-          <w:tcPr>
-            <w:tcW w:w="3115" w:type="dxa"/>
-          </w:tcPr>
-          <w:p>
-            <w:pPr>
-              <w:rPr>
-                <w:sz w:val="24"/>
-                <w:szCs w:val="24"/>
-                <w:lang w:val="en-US"/>
-              </w:rPr>
-            </w:pPr>
-            <w:r>
-              <w:rPr>
-                <w:sz w:val="24"/>
-                <w:szCs w:val="24"/>
-                <w:lang w:val="en-US"/>
-              </w:rPr>
-              <w:t>7</w:t>
-            </w:r>
-          </w:p>
-        </w:tc>
-        <w:tc>
-          <w:tcPr>
-            <w:tcW w:w="3115" w:type="dxa"/>
-          </w:tcPr>
-          <w:p>
-            <w:pPr>
-              <w:rPr>
-                <w:sz w:val="24"/>
-                <w:szCs w:val="24"/>
-                <w:lang w:val="en-US"/>
-              </w:rPr>
-            </w:pPr>
-            <w:r>
-              <w:rPr>
-                <w:sz w:val="24"/>
-                <w:szCs w:val="24"/>
-                <w:lang w:val="en-US"/>
-              </w:rPr>
-              <w:t>-3276</w:t>
-            </w:r>
-            <w:r>
-              <w:rPr>
-                <w:sz w:val="24"/>
-                <w:szCs w:val="24"/>
-                <w:lang w:val="en-US"/>
-              </w:rPr>
-              <w:t>9</w:t>
-            </w:r>
-          </w:p>
-          <w:p>
-            <w:pPr>
-              <w:rPr>
-                <w:sz w:val="24"/>
-                <w:szCs w:val="24"/>
-                <w:lang w:val="en-US"/>
-              </w:rPr>
-            </w:pPr>
-            <w:r>
-              <w:rPr>
-                <w:sz w:val="24"/>
-                <w:szCs w:val="24"/>
-                <w:lang w:val="en-US"/>
-              </w:rPr>
-              <w:t>2</w:t>
-            </w:r>
-          </w:p>
-        </w:tc>
-        <w:tc>
-          <w:tcPr>
-            <w:tcW w:w="3115" w:type="dxa"/>
-          </w:tcPr>
-          <w:p>
-            <w:pPr>
-              <w:rPr>
-                <w:sz w:val="24"/>
-                <w:szCs w:val="24"/>
-                <w:lang w:val="en-US"/>
-              </w:rPr>
-            </w:pPr>
-            <w:r>
-              <w:rPr>
-                <w:i/>
-                <w:iCs/>
-                <w:sz w:val="24"/>
-                <w:szCs w:val="24"/>
-                <w:lang w:val="en-US"/>
-              </w:rPr>
-              <w:t>Exception</w:t>
-            </w:r>
-            <w:r>
-              <w:rPr>
-                <w:i/>
-                <w:iCs/>
-                <w:sz w:val="24"/>
-                <w:szCs w:val="24"/>
-                <w:lang w:val="en-US"/>
-              </w:rPr>
-              <w:t xml:space="preserve">: </w:t>
-            </w:r>
-            <w:r>
-              <w:rPr>
-                <w:i/>
-                <w:iCs/>
-                <w:sz w:val="24"/>
-                <w:szCs w:val="24"/>
-                <w:lang w:val="en-US"/>
-              </w:rPr>
-              <w:t>Value out of range</w:t>
+                <w:sz w:val="24"/>
+                <w:szCs w:val="24"/>
+                <w:lang w:val="en-US"/>
+              </w:rPr>
+            </w:pPr>
+            <w:r>
+              <w:rPr>
+                <w:sz w:val="24"/>
+                <w:szCs w:val="24"/>
+                <w:lang w:val="en-US"/>
+              </w:rPr>
+              <w:t>Exception: Value out of range</w:t>
             </w:r>
           </w:p>
         </w:tc>
@@ -1511,7 +1613,7 @@
         <w:rPr>
           <w:sz w:val="24"/>
           <w:szCs w:val="24"/>
-          <w:lang w:val="ru-RU"/>
+          <w:lang w:val="en-US"/>
         </w:rPr>
       </w:pPr>
       <w:r>
@@ -1519,9 +1621,37 @@
           <w:rFonts w:ascii="Times New Roman" w:hAnsi="Times New Roman"/>
           <w:sz w:val="24"/>
           <w:szCs w:val="24"/>
-          <w:lang w:val="ru-RU"/>
-        </w:rPr>
-        <w:t>Создать приложение для ввода пароля из командной строки и сравнения его со строкой-образцом</w:t>
+          <w:lang w:val="en-US"/>
+        </w:rPr>
+        <w:lastRenderedPageBreak/>
+        <w:t>Create an application for entering a password from the command line and comparing it with</w:t>
+      </w:r>
+      <w:r>
+        <w:rPr>
+          <w:rFonts w:ascii="Times New Roman" w:hAnsi="Times New Roman"/>
+          <w:sz w:val="24"/>
+          <w:szCs w:val="24"/>
+          <w:lang w:val="en-US"/>
+        </w:rPr>
+        <w:t xml:space="preserve"> the</w:t>
+      </w:r>
+      <w:r>
+        <w:rPr>
+          <w:rFonts w:ascii="Times New Roman" w:hAnsi="Times New Roman"/>
+          <w:sz w:val="24"/>
+          <w:szCs w:val="24"/>
+          <w:lang w:val="en-US"/>
+        </w:rPr>
+        <w:t xml:space="preserve"> string</w:t>
+      </w:r>
+      <w:r>
+        <w:rPr>
+          <w:rFonts w:ascii="Times New Roman" w:hAnsi="Times New Roman"/>
+          <w:sz w:val="24"/>
+          <w:szCs w:val="24"/>
+          <w:lang w:val="en-US"/>
+        </w:rPr>
+        <w:t xml:space="preserve"> sample</w:t>
       </w:r>
     </w:p>
     <w:tbl>
@@ -1557,7 +1687,6 @@
                 <w:szCs w:val="24"/>
                 <w:lang w:val="en-US"/>
               </w:rPr>
-              <w:lastRenderedPageBreak/>
               <w:t>1</w:t>
             </w:r>
           </w:p>
@@ -1931,16 +2060,16 @@
         <w:rPr>
           <w:sz w:val="24"/>
           <w:szCs w:val="24"/>
-          <w:lang w:val="ru-RU"/>
+          <w:lang w:val="en-US"/>
         </w:rPr>
       </w:pPr>
       <w:r>
         <w:rPr>
           <w:sz w:val="24"/>
           <w:szCs w:val="24"/>
-          <w:lang w:val="ru-RU"/>
-        </w:rPr>
-        <w:t>Создать программу ввода целых чисел как аргументов командной строки, подсчета их суммы (произведения) и вывода результата на консоль.</w:t>
+          <w:lang w:val="en-US"/>
+        </w:rPr>
+        <w:t>Create a program for entering integers as command line arguments, calculating their sum and outputting the result to the console.</w:t>
       </w:r>
     </w:p>
     <w:tbl>
@@ -2458,16 +2587,32 @@
         <w:rPr>
           <w:sz w:val="24"/>
           <w:szCs w:val="24"/>
-          <w:lang w:val="ru-RU"/>
+          <w:lang w:val="ru-BY"/>
         </w:rPr>
       </w:pPr>
       <w:r>
         <w:rPr>
           <w:sz w:val="24"/>
           <w:szCs w:val="24"/>
-          <w:lang w:val="ru-RU"/>
-        </w:rPr>
-        <w:t xml:space="preserve">Приложение, выводящее фамилию разработчика и за сколько дней готов выполнить задание. Необходимо рассчитать дату и время сдачи задания. Для получения даты и времени использовать класс Calendar из пакета java.util </w:t>
+          <w:lang w:val="en-US"/>
+        </w:rPr>
+        <w:t xml:space="preserve">Application that displays the name of the developer and how many days </w:t>
+      </w:r>
+      <w:r>
+        <w:rPr>
+          <w:sz w:val="24"/>
+          <w:szCs w:val="24"/>
+          <w:lang w:val="en-US"/>
+        </w:rPr>
+        <w:t>he needs</w:t>
+      </w:r>
+      <w:r>
+        <w:rPr>
+          <w:sz w:val="24"/>
+          <w:szCs w:val="24"/>
+          <w:lang w:val="en-US"/>
+        </w:rPr>
+        <w:t xml:space="preserve"> to complete the task. It is necessary to calculate the date and time of the assignment. To get the date and time use the Calendar class from the java.util package</w:t>
       </w:r>
     </w:p>
     <w:tbl>
@@ -3282,6 +3427,26 @@
     <w:p>
       <w:pPr>
         <w:pStyle w:val="a4"/>
+        <w:rPr>
+          <w:sz w:val="24"/>
+          <w:szCs w:val="24"/>
+          <w:lang w:val="ru-RU"/>
+        </w:rPr>
+      </w:pPr>
+    </w:p>
+    <w:p>
+      <w:pPr>
+        <w:ind w:left="360"/>
+        <w:rPr>
+          <w:sz w:val="24"/>
+          <w:szCs w:val="24"/>
+          <w:lang w:val="ru-RU"/>
+        </w:rPr>
+      </w:pPr>
+    </w:p>
+    <w:p>
+      <w:pPr>
+        <w:pStyle w:val="a4"/>
         <w:numPr>
           <w:ilvl w:val="0"/>
           <w:numId w:val="1"/>
@@ -3289,73 +3454,16 @@
         <w:rPr>
           <w:sz w:val="24"/>
           <w:szCs w:val="24"/>
-          <w:lang w:val="ru-RU"/>
+          <w:lang w:val="ru-BY"/>
         </w:rPr>
       </w:pPr>
       <w:r>
         <w:rPr>
           <w:sz w:val="24"/>
           <w:szCs w:val="24"/>
-          <w:lang w:val="ru-RU"/>
-        </w:rPr>
-        <w:t xml:space="preserve">Создать приложение, получающее дату рождения (день, месяц и год) и определяющее в какой день недели Вы родились, сколько Вам полных лет и </w:t>
-      </w:r>
-      <w:r>
-        <w:rPr>
-          <w:sz w:val="24"/>
-          <w:szCs w:val="24"/>
-          <w:lang w:val="ru-RU"/>
-        </w:rPr>
-        <w:lastRenderedPageBreak/>
-        <w:t xml:space="preserve">поздравляет с днем рождения, если оно сегодня (использовать класс </w:t>
-      </w:r>
-      <w:r>
-        <w:rPr>
-          <w:sz w:val="24"/>
-          <w:szCs w:val="24"/>
-          <w:lang w:val="en-US"/>
-        </w:rPr>
-        <w:t>Calendar</w:t>
-      </w:r>
-      <w:r>
-        <w:rPr>
-          <w:sz w:val="24"/>
-          <w:szCs w:val="24"/>
-          <w:lang w:val="ru-RU"/>
-        </w:rPr>
-        <w:t xml:space="preserve"> из пакета </w:t>
-      </w:r>
-      <w:r>
-        <w:rPr>
-          <w:sz w:val="24"/>
-          <w:szCs w:val="24"/>
-          <w:lang w:val="en-US"/>
-        </w:rPr>
-        <w:t>java</w:t>
-      </w:r>
-      <w:r>
-        <w:rPr>
-          <w:sz w:val="24"/>
-          <w:szCs w:val="24"/>
-          <w:lang w:val="ru-RU"/>
-        </w:rPr>
-        <w:t>.</w:t>
-      </w:r>
-      <w:r>
-        <w:rPr>
-          <w:sz w:val="24"/>
-          <w:szCs w:val="24"/>
-          <w:lang w:val="en-US"/>
-        </w:rPr>
-        <w:t>util</w:t>
-      </w:r>
-      <w:r>
-        <w:rPr>
-          <w:sz w:val="24"/>
-          <w:szCs w:val="24"/>
-          <w:lang w:val="ru-RU"/>
-        </w:rPr>
-        <w:t>).</w:t>
+          <w:lang w:val="en-US"/>
+        </w:rPr>
+        <w:t>Create an application that receives the date of birth (day, month and year) and determines what day of the week you were born, how old you are and congratulates you on your birthday if it is today (use the Calendar class from the java.util package)</w:t>
       </w:r>
     </w:p>
     <w:tbl>
@@ -3748,6 +3856,90 @@
           <w:lang w:val="ru-RU"/>
         </w:rPr>
       </w:pPr>
+    </w:p>
+    <w:p>
+      <w:pPr>
+        <w:pStyle w:val="a4"/>
+        <w:rPr>
+          <w:sz w:val="24"/>
+          <w:szCs w:val="24"/>
+          <w:lang w:val="ru-RU"/>
+        </w:rPr>
+      </w:pPr>
+    </w:p>
+    <w:p>
+      <w:pPr>
+        <w:rPr>
+          <w:sz w:val="24"/>
+          <w:szCs w:val="24"/>
+          <w:lang w:val="en-US"/>
+        </w:rPr>
+      </w:pPr>
+      <w:r>
+        <w:rPr>
+          <w:b/>
+          <w:bCs/>
+          <w:sz w:val="24"/>
+          <w:szCs w:val="24"/>
+          <w:lang w:val="en-US"/>
+        </w:rPr>
+        <w:t>*</w:t>
+      </w:r>
+      <w:r>
+        <w:rPr>
+          <w:b/>
+          <w:bCs/>
+          <w:sz w:val="24"/>
+          <w:szCs w:val="24"/>
+          <w:lang w:val="en-US"/>
+        </w:rPr>
+        <w:t xml:space="preserve">Tests to </w:t>
+      </w:r>
+      <w:r>
+        <w:rPr>
+          <w:b/>
+          <w:bCs/>
+          <w:sz w:val="24"/>
+          <w:szCs w:val="24"/>
+          <w:lang w:val="en-US"/>
+        </w:rPr>
+        <w:t xml:space="preserve">the </w:t>
+      </w:r>
+      <w:r>
+        <w:rPr>
+          <w:b/>
+          <w:bCs/>
+          <w:sz w:val="24"/>
+          <w:szCs w:val="24"/>
+          <w:lang w:val="en-US"/>
+        </w:rPr>
+        <w:t>task01</w:t>
+      </w:r>
+      <w:r>
+        <w:rPr>
+          <w:sz w:val="24"/>
+          <w:szCs w:val="24"/>
+          <w:lang w:val="en-US"/>
+        </w:rPr>
+        <w:t xml:space="preserve"> are in the </w:t>
+      </w:r>
+      <w:r>
+        <w:rPr>
+          <w:sz w:val="24"/>
+          <w:szCs w:val="24"/>
+          <w:u w:val="single"/>
+          <w:lang w:val="en-US"/>
+        </w:rPr>
+        <w:t>task01oop</w:t>
+      </w:r>
+      <w:r>
+        <w:rPr>
+          <w:sz w:val="24"/>
+          <w:szCs w:val="24"/>
+          <w:lang w:val="en-US"/>
+        </w:rPr>
+        <w:t xml:space="preserve"> package </w:t>
+      </w:r>
     </w:p>
     <w:sectPr>
       <w:pgSz w:w="11906" w:h="16838"/>
@@ -3777,7 +3969,7 @@
         <w:rFonts w:hint="default"/>
       </w:rPr>
     </w:lvl>
-    <w:lvl w:ilvl="1" w:tplc="20000019" w:tentative="1">
+    <w:lvl w:ilvl="1" w:tplc="20000019">
       <w:start w:val="1"/>
       <w:numFmt w:val="lowerLetter"/>
       <w:lvlText w:val="%2."/>

</xml_diff>